<commit_message>
temp commit (OOXML reading)
</commit_message>
<xml_diff>
--- a/Tests/WordExtractor/BodyExtractorTests/AcceptMultipleRunInsertionSource.docx
+++ b/Tests/WordExtractor/BodyExtractorTests/AcceptMultipleRunInsertionSource.docx
@@ -25,11 +25,6 @@
           <w:rPr>
             <w:b/>
             <w:noProof/>
-            <w:rPrChange w:id="1" w:author="Author">
-              <w:rPr>
-                <w:noProof/>
-              </w:rPr>
-            </w:rPrChange>
           </w:rPr>
           <w:t xml:space="preserve"> insertion2</w:t>
         </w:r>

</xml_diff>